<commit_message>
Actualizacion documento Desafio SASS II + SEO.docx commit 27
</commit_message>
<xml_diff>
--- a/Desafio SASS II + SEO.docx
+++ b/Desafio SASS II + SEO.docx
@@ -39,21 +39,7 @@
         <w:rPr>
           <w:lang w:val="es-ES"/>
         </w:rPr>
-        <w:t xml:space="preserve">Comencé a utilizar el banco de imágenes de </w:t>
-      </w:r>
-      <w:proofErr w:type="spellStart"/>
-      <w:r>
-        <w:rPr>
-          <w:lang w:val="es-ES"/>
-        </w:rPr>
-        <w:t>svg</w:t>
-      </w:r>
-      <w:proofErr w:type="spellEnd"/>
-      <w:r>
-        <w:rPr>
-          <w:lang w:val="es-ES"/>
-        </w:rPr>
-        <w:t xml:space="preserve"> de Bootstrap.</w:t>
+        <w:t>Comencé a utilizar el banco de imágenes de svg de Bootstrap.</w:t>
       </w:r>
     </w:p>
     <w:p>
@@ -77,16 +63,8 @@
         <w:rPr>
           <w:lang w:val="es-ES"/>
         </w:rPr>
-        <w:t xml:space="preserve">se </w:t>
-      </w:r>
-      <w:proofErr w:type="spellStart"/>
-      <w:r>
-        <w:rPr>
-          <w:lang w:val="es-ES"/>
-        </w:rPr>
-        <w:t>esta</w:t>
-      </w:r>
-      <w:proofErr w:type="spellEnd"/>
+        <w:t>se esta</w:t>
+      </w:r>
       <w:r>
         <w:rPr>
           <w:lang w:val="es-ES"/>
@@ -121,35 +99,13 @@
         <w:rPr>
           <w:lang w:val="es-ES"/>
         </w:rPr>
-        <w:t xml:space="preserve"> uso de los meta tags </w:t>
-      </w:r>
-      <w:proofErr w:type="gramStart"/>
-      <w:r>
-        <w:rPr>
-          <w:lang w:val="es-ES"/>
-        </w:rPr>
-        <w:t>de  HTML</w:t>
-      </w:r>
-      <w:proofErr w:type="gramEnd"/>
-      <w:r>
-        <w:rPr>
-          <w:lang w:val="es-ES"/>
-        </w:rPr>
-        <w:t xml:space="preserve"> en cada una de las </w:t>
-      </w:r>
-      <w:proofErr w:type="spellStart"/>
-      <w:r>
-        <w:rPr>
-          <w:lang w:val="es-ES"/>
-        </w:rPr>
-        <w:t>paginas</w:t>
-      </w:r>
-      <w:proofErr w:type="spellEnd"/>
-      <w:r>
-        <w:rPr>
-          <w:lang w:val="es-ES"/>
-        </w:rPr>
-        <w:t xml:space="preserve"> del sitio web.</w:t>
+        <w:t xml:space="preserve"> uso de los meta tags de  HTML</w:t>
+      </w:r>
+      <w:r>
+        <w:rPr>
+          <w:lang w:val="es-ES"/>
+        </w:rPr>
+        <w:t xml:space="preserve"> en cada una de las paginas del sitio web.</w:t>
       </w:r>
     </w:p>
     <w:p>
@@ -163,19 +119,11 @@
           <w:lang w:val="es-ES"/>
         </w:rPr>
       </w:pPr>
-      <w:proofErr w:type="spellStart"/>
-      <w:r>
-        <w:rPr>
-          <w:lang w:val="es-ES"/>
-        </w:rPr>
-        <w:t>Title</w:t>
-      </w:r>
-      <w:proofErr w:type="spellEnd"/>
-      <w:r>
-        <w:rPr>
-          <w:lang w:val="es-ES"/>
-        </w:rPr>
-        <w:t xml:space="preserve"> </w:t>
+      <w:r>
+        <w:rPr>
+          <w:lang w:val="es-ES"/>
+        </w:rPr>
+        <w:t xml:space="preserve">Title </w:t>
       </w:r>
     </w:p>
     <w:p>
@@ -190,63 +138,7 @@
         <w:rPr>
           <w:lang w:val="es-ES"/>
         </w:rPr>
-        <w:t>&lt;</w:t>
-      </w:r>
-      <w:proofErr w:type="spellStart"/>
-      <w:r>
-        <w:rPr>
-          <w:lang w:val="es-ES"/>
-        </w:rPr>
-        <w:t>title</w:t>
-      </w:r>
-      <w:proofErr w:type="spellEnd"/>
-      <w:r>
-        <w:rPr>
-          <w:lang w:val="es-ES"/>
-        </w:rPr>
-        <w:t>&gt;</w:t>
-      </w:r>
-      <w:proofErr w:type="spellStart"/>
-      <w:r>
-        <w:rPr>
-          <w:lang w:val="es-ES"/>
-        </w:rPr>
-        <w:t>Narrate</w:t>
-      </w:r>
-      <w:proofErr w:type="spellEnd"/>
-      <w:r>
-        <w:rPr>
-          <w:lang w:val="es-ES"/>
-        </w:rPr>
-        <w:t xml:space="preserve"> Productos </w:t>
-      </w:r>
-      <w:proofErr w:type="spellStart"/>
-      <w:r>
-        <w:rPr>
-          <w:lang w:val="es-ES"/>
-        </w:rPr>
-        <w:t>caceros</w:t>
-      </w:r>
-      <w:proofErr w:type="spellEnd"/>
-      <w:r>
-        <w:rPr>
-          <w:lang w:val="es-ES"/>
-        </w:rPr>
-        <w:t xml:space="preserve"> | Inicio&lt;/</w:t>
-      </w:r>
-      <w:proofErr w:type="spellStart"/>
-      <w:r>
-        <w:rPr>
-          <w:lang w:val="es-ES"/>
-        </w:rPr>
-        <w:t>title</w:t>
-      </w:r>
-      <w:proofErr w:type="spellEnd"/>
-      <w:r>
-        <w:rPr>
-          <w:lang w:val="es-ES"/>
-        </w:rPr>
-        <w:t>&gt;</w:t>
+        <w:t>&lt;title&gt;Narrate Productos caceros | Inicio&lt;/title&gt;</w:t>
       </w:r>
       <w:r>
         <w:rPr>
@@ -267,49 +159,7 @@
         <w:rPr>
           <w:lang w:val="es-ES"/>
         </w:rPr>
-        <w:t>&lt;</w:t>
-      </w:r>
-      <w:proofErr w:type="spellStart"/>
-      <w:r>
-        <w:rPr>
-          <w:lang w:val="es-ES"/>
-        </w:rPr>
-        <w:t>title</w:t>
-      </w:r>
-      <w:proofErr w:type="spellEnd"/>
-      <w:r>
-        <w:rPr>
-          <w:lang w:val="es-ES"/>
-        </w:rPr>
-        <w:t>&gt;</w:t>
-      </w:r>
-      <w:proofErr w:type="spellStart"/>
-      <w:r>
-        <w:rPr>
-          <w:lang w:val="es-ES"/>
-        </w:rPr>
-        <w:t>Narrate</w:t>
-      </w:r>
-      <w:proofErr w:type="spellEnd"/>
-      <w:r>
-        <w:rPr>
-          <w:lang w:val="es-ES"/>
-        </w:rPr>
-        <w:t xml:space="preserve"> Productos </w:t>
-      </w:r>
-      <w:proofErr w:type="spellStart"/>
-      <w:r>
-        <w:rPr>
-          <w:lang w:val="es-ES"/>
-        </w:rPr>
-        <w:t>caceros</w:t>
-      </w:r>
-      <w:proofErr w:type="spellEnd"/>
-      <w:r>
-        <w:rPr>
-          <w:lang w:val="es-ES"/>
-        </w:rPr>
-        <w:t xml:space="preserve"> | </w:t>
+        <w:t xml:space="preserve">&lt;title&gt;Narrate Productos caceros | </w:t>
       </w:r>
       <w:r>
         <w:rPr>
@@ -321,21 +171,7 @@
         <w:rPr>
           <w:lang w:val="es-ES"/>
         </w:rPr>
-        <w:t>&lt;/</w:t>
-      </w:r>
-      <w:proofErr w:type="spellStart"/>
-      <w:r>
-        <w:rPr>
-          <w:lang w:val="es-ES"/>
-        </w:rPr>
-        <w:t>title</w:t>
-      </w:r>
-      <w:proofErr w:type="spellEnd"/>
-      <w:r>
-        <w:rPr>
-          <w:lang w:val="es-ES"/>
-        </w:rPr>
-        <w:t>&gt;</w:t>
+        <w:t>&lt;/title&gt;</w:t>
       </w:r>
       <w:r>
         <w:rPr>
@@ -356,49 +192,7 @@
         <w:rPr>
           <w:lang w:val="es-ES"/>
         </w:rPr>
-        <w:t>&lt;</w:t>
-      </w:r>
-      <w:proofErr w:type="spellStart"/>
-      <w:r>
-        <w:rPr>
-          <w:lang w:val="es-ES"/>
-        </w:rPr>
-        <w:t>title</w:t>
-      </w:r>
-      <w:proofErr w:type="spellEnd"/>
-      <w:r>
-        <w:rPr>
-          <w:lang w:val="es-ES"/>
-        </w:rPr>
-        <w:t>&gt;</w:t>
-      </w:r>
-      <w:proofErr w:type="spellStart"/>
-      <w:r>
-        <w:rPr>
-          <w:lang w:val="es-ES"/>
-        </w:rPr>
-        <w:t>Narrate</w:t>
-      </w:r>
-      <w:proofErr w:type="spellEnd"/>
-      <w:r>
-        <w:rPr>
-          <w:lang w:val="es-ES"/>
-        </w:rPr>
-        <w:t xml:space="preserve"> Productos </w:t>
-      </w:r>
-      <w:proofErr w:type="spellStart"/>
-      <w:r>
-        <w:rPr>
-          <w:lang w:val="es-ES"/>
-        </w:rPr>
-        <w:t>caceros</w:t>
-      </w:r>
-      <w:proofErr w:type="spellEnd"/>
-      <w:r>
-        <w:rPr>
-          <w:lang w:val="es-ES"/>
-        </w:rPr>
-        <w:t xml:space="preserve"> | </w:t>
+        <w:t xml:space="preserve">&lt;title&gt;Narrate Productos caceros | </w:t>
       </w:r>
       <w:r>
         <w:rPr>
@@ -410,21 +204,7 @@
         <w:rPr>
           <w:lang w:val="es-ES"/>
         </w:rPr>
-        <w:t>&lt;/</w:t>
-      </w:r>
-      <w:proofErr w:type="spellStart"/>
-      <w:r>
-        <w:rPr>
-          <w:lang w:val="es-ES"/>
-        </w:rPr>
-        <w:t>title</w:t>
-      </w:r>
-      <w:proofErr w:type="spellEnd"/>
-      <w:r>
-        <w:rPr>
-          <w:lang w:val="es-ES"/>
-        </w:rPr>
-        <w:t>&gt;</w:t>
+        <w:t>&lt;/title&gt;</w:t>
       </w:r>
       <w:r>
         <w:rPr>
@@ -445,77 +225,19 @@
         <w:rPr>
           <w:lang w:val="es-ES"/>
         </w:rPr>
-        <w:t>&lt;</w:t>
-      </w:r>
-      <w:proofErr w:type="spellStart"/>
-      <w:r>
-        <w:rPr>
-          <w:lang w:val="es-ES"/>
-        </w:rPr>
-        <w:t>title</w:t>
-      </w:r>
-      <w:proofErr w:type="spellEnd"/>
-      <w:r>
-        <w:rPr>
-          <w:lang w:val="es-ES"/>
-        </w:rPr>
-        <w:t>&gt;</w:t>
-      </w:r>
-      <w:proofErr w:type="spellStart"/>
-      <w:r>
-        <w:rPr>
-          <w:lang w:val="es-ES"/>
-        </w:rPr>
-        <w:t>Narrate</w:t>
-      </w:r>
-      <w:proofErr w:type="spellEnd"/>
-      <w:r>
-        <w:rPr>
-          <w:lang w:val="es-ES"/>
-        </w:rPr>
-        <w:t xml:space="preserve"> Productos </w:t>
-      </w:r>
-      <w:proofErr w:type="spellStart"/>
-      <w:r>
-        <w:rPr>
-          <w:lang w:val="es-ES"/>
-        </w:rPr>
-        <w:t>caceros</w:t>
-      </w:r>
-      <w:proofErr w:type="spellEnd"/>
-      <w:r>
-        <w:rPr>
-          <w:lang w:val="es-ES"/>
-        </w:rPr>
-        <w:t xml:space="preserve"> | </w:t>
-      </w:r>
-      <w:proofErr w:type="spellStart"/>
+        <w:t xml:space="preserve">&lt;title&gt;Narrate Productos caceros | </w:t>
+      </w:r>
       <w:r>
         <w:rPr>
           <w:lang w:val="es-ES"/>
         </w:rPr>
         <w:t>Contactanos</w:t>
       </w:r>
-      <w:proofErr w:type="spellEnd"/>
-      <w:r>
-        <w:rPr>
-          <w:lang w:val="es-ES"/>
-        </w:rPr>
-        <w:t>&lt;/</w:t>
-      </w:r>
-      <w:proofErr w:type="spellStart"/>
-      <w:r>
-        <w:rPr>
-          <w:lang w:val="es-ES"/>
-        </w:rPr>
-        <w:t>title</w:t>
-      </w:r>
-      <w:proofErr w:type="spellEnd"/>
-      <w:r>
-        <w:rPr>
-          <w:lang w:val="es-ES"/>
-        </w:rPr>
-        <w:t>&gt;</w:t>
+      <w:r>
+        <w:rPr>
+          <w:lang w:val="es-ES"/>
+        </w:rPr>
+        <w:t>&lt;/title&gt;</w:t>
       </w:r>
       <w:r>
         <w:rPr>
@@ -536,49 +258,7 @@
         <w:rPr>
           <w:lang w:val="es-ES"/>
         </w:rPr>
-        <w:t>&lt;</w:t>
-      </w:r>
-      <w:proofErr w:type="spellStart"/>
-      <w:r>
-        <w:rPr>
-          <w:lang w:val="es-ES"/>
-        </w:rPr>
-        <w:t>title</w:t>
-      </w:r>
-      <w:proofErr w:type="spellEnd"/>
-      <w:r>
-        <w:rPr>
-          <w:lang w:val="es-ES"/>
-        </w:rPr>
-        <w:t>&gt;</w:t>
-      </w:r>
-      <w:proofErr w:type="spellStart"/>
-      <w:r>
-        <w:rPr>
-          <w:lang w:val="es-ES"/>
-        </w:rPr>
-        <w:t>Narrate</w:t>
-      </w:r>
-      <w:proofErr w:type="spellEnd"/>
-      <w:r>
-        <w:rPr>
-          <w:lang w:val="es-ES"/>
-        </w:rPr>
-        <w:t xml:space="preserve"> Productos </w:t>
-      </w:r>
-      <w:proofErr w:type="spellStart"/>
-      <w:r>
-        <w:rPr>
-          <w:lang w:val="es-ES"/>
-        </w:rPr>
-        <w:t>caceros</w:t>
-      </w:r>
-      <w:proofErr w:type="spellEnd"/>
-      <w:r>
-        <w:rPr>
-          <w:lang w:val="es-ES"/>
-        </w:rPr>
-        <w:t xml:space="preserve"> | </w:t>
+        <w:t xml:space="preserve">&lt;title&gt;Narrate Productos caceros | </w:t>
       </w:r>
       <w:r>
         <w:rPr>
@@ -590,21 +270,7 @@
         <w:rPr>
           <w:lang w:val="es-ES"/>
         </w:rPr>
-        <w:t>&lt;/</w:t>
-      </w:r>
-      <w:proofErr w:type="spellStart"/>
-      <w:r>
-        <w:rPr>
-          <w:lang w:val="es-ES"/>
-        </w:rPr>
-        <w:t>title</w:t>
-      </w:r>
-      <w:proofErr w:type="spellEnd"/>
-      <w:r>
-        <w:rPr>
-          <w:lang w:val="es-ES"/>
-        </w:rPr>
-        <w:t>&gt;</w:t>
+        <w:t>&lt;/title&gt;</w:t>
       </w:r>
       <w:r>
         <w:rPr>
@@ -643,21 +309,7 @@
         <w:rPr>
           <w:lang w:val="es-ES"/>
         </w:rPr>
-        <w:t xml:space="preserve">&lt;meta </w:t>
-      </w:r>
-      <w:proofErr w:type="spellStart"/>
-      <w:r>
-        <w:rPr>
-          <w:lang w:val="es-ES"/>
-        </w:rPr>
-        <w:t>charset</w:t>
-      </w:r>
-      <w:proofErr w:type="spellEnd"/>
-      <w:r>
-        <w:rPr>
-          <w:lang w:val="es-ES"/>
-        </w:rPr>
-        <w:t>="UTF-8"&gt;</w:t>
+        <w:t>&lt;meta charset="UTF-8"&gt;</w:t>
       </w:r>
     </w:p>
     <w:p>
@@ -690,63 +342,7 @@
         <w:rPr>
           <w:lang w:val="es-ES"/>
         </w:rPr>
-        <w:t xml:space="preserve">&lt;meta </w:t>
-      </w:r>
-      <w:proofErr w:type="spellStart"/>
-      <w:r>
-        <w:rPr>
-          <w:lang w:val="es-ES"/>
-        </w:rPr>
-        <w:t>name</w:t>
-      </w:r>
-      <w:proofErr w:type="spellEnd"/>
-      <w:r>
-        <w:rPr>
-          <w:lang w:val="es-ES"/>
-        </w:rPr>
-        <w:t>="</w:t>
-      </w:r>
-      <w:proofErr w:type="spellStart"/>
-      <w:r>
-        <w:rPr>
-          <w:lang w:val="es-ES"/>
-        </w:rPr>
-        <w:t>keywords</w:t>
-      </w:r>
-      <w:proofErr w:type="spellEnd"/>
-      <w:r>
-        <w:rPr>
-          <w:lang w:val="es-ES"/>
-        </w:rPr>
-        <w:t xml:space="preserve">" </w:t>
-      </w:r>
-      <w:proofErr w:type="spellStart"/>
-      <w:r>
-        <w:rPr>
-          <w:lang w:val="es-ES"/>
-        </w:rPr>
-        <w:t>content</w:t>
-      </w:r>
-      <w:proofErr w:type="spellEnd"/>
-      <w:r>
-        <w:rPr>
-          <w:lang w:val="es-ES"/>
-        </w:rPr>
-        <w:t>="</w:t>
-      </w:r>
-      <w:proofErr w:type="spellStart"/>
-      <w:r>
-        <w:rPr>
-          <w:lang w:val="es-ES"/>
-        </w:rPr>
-        <w:t>narrate</w:t>
-      </w:r>
-      <w:proofErr w:type="spellEnd"/>
-      <w:r>
-        <w:rPr>
-          <w:lang w:val="es-ES"/>
-        </w:rPr>
-        <w:t>, productos caseros, pastelería, repostería, mermelada, mermelada cacera, conserva, conserva cacera, frutos secos, frutas deshidratadas, deshidratados"&gt;</w:t>
+        <w:t>&lt;meta name="keywords" content="narrate, productos caseros, pastelería, repostería, mermelada, mermelada cacera, conserva, conserva cacera, frutos secos, frutas deshidratadas, deshidratados"&gt;</w:t>
       </w:r>
     </w:p>
     <w:p>
@@ -760,14 +356,12 @@
           <w:lang w:val="es-ES"/>
         </w:rPr>
       </w:pPr>
-      <w:proofErr w:type="spellStart"/>
       <w:r>
         <w:rPr>
           <w:lang w:val="es-ES"/>
         </w:rPr>
         <w:t>Keywords</w:t>
       </w:r>
-      <w:proofErr w:type="spellEnd"/>
     </w:p>
     <w:p>
       <w:pPr>
@@ -781,49 +375,7 @@
         <w:rPr>
           <w:lang w:val="es-ES"/>
         </w:rPr>
-        <w:t xml:space="preserve">&lt;meta </w:t>
-      </w:r>
-      <w:proofErr w:type="spellStart"/>
-      <w:r>
-        <w:rPr>
-          <w:lang w:val="es-ES"/>
-        </w:rPr>
-        <w:t>name</w:t>
-      </w:r>
-      <w:proofErr w:type="spellEnd"/>
-      <w:r>
-        <w:rPr>
-          <w:lang w:val="es-ES"/>
-        </w:rPr>
-        <w:t>="</w:t>
-      </w:r>
-      <w:proofErr w:type="spellStart"/>
-      <w:r>
-        <w:rPr>
-          <w:lang w:val="es-ES"/>
-        </w:rPr>
-        <w:t>desciption</w:t>
-      </w:r>
-      <w:proofErr w:type="spellEnd"/>
-      <w:r>
-        <w:rPr>
-          <w:lang w:val="es-ES"/>
-        </w:rPr>
-        <w:t xml:space="preserve">" </w:t>
-      </w:r>
-      <w:proofErr w:type="spellStart"/>
-      <w:r>
-        <w:rPr>
-          <w:lang w:val="es-ES"/>
-        </w:rPr>
-        <w:t>content</w:t>
-      </w:r>
-      <w:proofErr w:type="spellEnd"/>
-      <w:r>
-        <w:rPr>
-          <w:lang w:val="es-ES"/>
-        </w:rPr>
-        <w:t>="Ven a conoce</w:t>
+        <w:t>&lt;meta name="desciption" content="Ven a conoce</w:t>
       </w:r>
       <w:r>
         <w:rPr>
@@ -847,21 +399,7 @@
         <w:rPr>
           <w:lang w:val="es-ES"/>
         </w:rPr>
-        <w:t xml:space="preserve"> a partir de frutas y verduras relatados de la VI Región, mermeladas, conservas, frutos secos, repostería y mucho </w:t>
-      </w:r>
-      <w:proofErr w:type="spellStart"/>
-      <w:r>
-        <w:rPr>
-          <w:lang w:val="es-ES"/>
-        </w:rPr>
-        <w:t>mas</w:t>
-      </w:r>
-      <w:proofErr w:type="spellEnd"/>
-      <w:r>
-        <w:rPr>
-          <w:lang w:val="es-ES"/>
-        </w:rPr>
-        <w:t>."&gt;</w:t>
+        <w:t xml:space="preserve"> a partir de frutas y verduras relatados de la VI Región, mermeladas, conservas, frutos secos, repostería y mucho mas."&gt;</w:t>
       </w:r>
     </w:p>
     <w:p>
@@ -879,21 +417,7 @@
         <w:rPr>
           <w:lang w:val="es-ES"/>
         </w:rPr>
-        <w:t xml:space="preserve">El sitio </w:t>
-      </w:r>
-      <w:proofErr w:type="spellStart"/>
-      <w:r>
-        <w:rPr>
-          <w:lang w:val="es-ES"/>
-        </w:rPr>
-        <w:t>esta</w:t>
-      </w:r>
-      <w:proofErr w:type="spellEnd"/>
-      <w:r>
-        <w:rPr>
-          <w:lang w:val="es-ES"/>
-        </w:rPr>
-        <w:t xml:space="preserve"> diseñado jerárquicamente:</w:t>
+        <w:t>El sitio esta diseñado jerárquicamente:</w:t>
       </w:r>
     </w:p>
     <w:p>
@@ -907,33 +431,11 @@
           <w:lang w:val="es-ES"/>
         </w:rPr>
       </w:pPr>
-      <w:proofErr w:type="spellStart"/>
-      <w:r>
-        <w:rPr>
-          <w:lang w:val="es-ES"/>
-        </w:rPr>
-        <w:t>Index</w:t>
-      </w:r>
-      <w:proofErr w:type="spellEnd"/>
-      <w:r>
-        <w:rPr>
-          <w:lang w:val="es-ES"/>
-        </w:rPr>
-        <w:t xml:space="preserve">: </w:t>
-      </w:r>
-      <w:proofErr w:type="spellStart"/>
-      <w:r>
-        <w:rPr>
-          <w:lang w:val="es-ES"/>
-        </w:rPr>
-        <w:t>Pagina</w:t>
-      </w:r>
-      <w:proofErr w:type="spellEnd"/>
-      <w:r>
-        <w:rPr>
-          <w:lang w:val="es-ES"/>
-        </w:rPr>
-        <w:t xml:space="preserve"> de inicio</w:t>
+      <w:r>
+        <w:rPr>
+          <w:lang w:val="es-ES"/>
+        </w:rPr>
+        <w:t>Index: Pagina de inicio</w:t>
       </w:r>
     </w:p>
     <w:p>
@@ -1023,21 +525,7 @@
         <w:rPr>
           <w:lang w:val="es-ES"/>
         </w:rPr>
-        <w:t xml:space="preserve">El sitio web </w:t>
-      </w:r>
-      <w:proofErr w:type="spellStart"/>
-      <w:r>
-        <w:rPr>
-          <w:lang w:val="es-ES"/>
-        </w:rPr>
-        <w:t>esta</w:t>
-      </w:r>
-      <w:proofErr w:type="spellEnd"/>
-      <w:r>
-        <w:rPr>
-          <w:lang w:val="es-ES"/>
-        </w:rPr>
-        <w:t xml:space="preserve"> diseñado totalmente responsive</w:t>
+        <w:t>El sitio web esta diseñado totalmente responsive</w:t>
       </w:r>
     </w:p>
     <w:p>
@@ -1055,21 +543,7 @@
         <w:rPr>
           <w:lang w:val="es-ES"/>
         </w:rPr>
-        <w:t xml:space="preserve">Se hace uso de la etiquete H1 y </w:t>
-      </w:r>
-      <w:proofErr w:type="spellStart"/>
-      <w:r>
-        <w:rPr>
-          <w:lang w:val="es-ES"/>
-        </w:rPr>
-        <w:t>sub-etiquetas</w:t>
-      </w:r>
-      <w:proofErr w:type="spellEnd"/>
-      <w:r>
-        <w:rPr>
-          <w:lang w:val="es-ES"/>
-        </w:rPr>
-        <w:t xml:space="preserve"> </w:t>
+        <w:t xml:space="preserve">Se hace uso de la etiquete H1 y sub-etiquetas </w:t>
       </w:r>
     </w:p>
     <w:p>
@@ -1093,35 +567,31 @@
         <w:rPr>
           <w:lang w:val="es-ES"/>
         </w:rPr>
-        <w:t xml:space="preserve"> </w:t>
-      </w:r>
-      <w:proofErr w:type="spellStart"/>
-      <w:r>
-        <w:rPr>
-          <w:lang w:val="es-ES"/>
-        </w:rPr>
-        <w:t>xml</w:t>
-      </w:r>
-      <w:proofErr w:type="spellEnd"/>
-      <w:r>
-        <w:rPr>
-          <w:lang w:val="es-ES"/>
-        </w:rPr>
-        <w:t xml:space="preserve"> de la </w:t>
-      </w:r>
-      <w:proofErr w:type="spellStart"/>
-      <w:r>
-        <w:rPr>
-          <w:lang w:val="es-ES"/>
-        </w:rPr>
-        <w:t>pagina</w:t>
-      </w:r>
-      <w:proofErr w:type="spellEnd"/>
-      <w:r>
-        <w:rPr>
-          <w:lang w:val="es-ES"/>
-        </w:rPr>
-        <w:t>, el cual quedo alojado en la carpeta principal.</w:t>
+        <w:t xml:space="preserve"> xml</w:t>
+      </w:r>
+      <w:r>
+        <w:rPr>
+          <w:lang w:val="es-ES"/>
+        </w:rPr>
+        <w:t xml:space="preserve"> de la pagina, el cual quedo alojado en la carpeta principal</w:t>
+      </w:r>
+      <w:r>
+        <w:rPr>
+          <w:lang w:val="es-ES"/>
+        </w:rPr>
+        <w:t xml:space="preserve">: </w:t>
+      </w:r>
+      <w:r>
+        <w:rPr>
+          <w:lang w:val="es-ES"/>
+        </w:rPr>
+        <w:t>sitemap.xml</w:t>
+      </w:r>
+      <w:r>
+        <w:rPr>
+          <w:lang w:val="es-ES"/>
+        </w:rPr>
+        <w:t>.</w:t>
       </w:r>
     </w:p>
     <w:p/>

</xml_diff>